<commit_message>
Trabalho 2 de Lab. ES está no ar
</commit_message>
<xml_diff>
--- a/aulas/lab-programacao/Trabalho3-LabES.docx
+++ b/aulas/lab-programacao/Trabalho3-LabES.docx
@@ -112,7 +112,7 @@
           <w:sz w:val="32"/>
           <w:szCs w:val="32"/>
         </w:rPr>
-        <w:t>3</w:t>
+        <w:t>2</w:t>
       </w:r>
       <w:r>
         <w:rPr>
@@ -164,7 +164,7 @@
           <w:sz w:val="32"/>
           <w:szCs w:val="32"/>
         </w:rPr>
-        <w:t>2</w:t>
+        <w:t>7</w:t>
       </w:r>
       <w:r>
         <w:rPr>
@@ -176,53 +176,35 @@
     </w:p>
     <w:p>
       <w:pPr>
-        <w:ind w:left="1416"/>
         <w:jc w:val="right"/>
         <w:rPr>
+          <w:sz w:val="32"/>
+          <w:szCs w:val="32"/>
+        </w:rPr>
+      </w:pPr>
+      <w:r>
+        <w:rPr>
           <w:b/>
           <w:sz w:val="32"/>
           <w:szCs w:val="32"/>
         </w:rPr>
-      </w:pPr>
-      <w:r>
-        <w:rPr>
-          <w:b/>
-          <w:sz w:val="32"/>
-          <w:szCs w:val="32"/>
-        </w:rPr>
-        <w:t xml:space="preserve">+ Vídeo: </w:t>
-      </w:r>
-      <w:r>
-        <w:rPr>
-          <w:sz w:val="32"/>
-          <w:szCs w:val="32"/>
-        </w:rPr>
-        <w:t>10 pontos</w:t>
+        <w:t xml:space="preserve">Data de entrega: </w:t>
+      </w:r>
+      <w:r>
+        <w:rPr>
+          <w:sz w:val="32"/>
+          <w:szCs w:val="32"/>
+        </w:rPr>
+        <w:t>13/07</w:t>
       </w:r>
     </w:p>
     <w:p>
       <w:pPr>
-        <w:jc w:val="right"/>
-        <w:rPr>
-          <w:sz w:val="32"/>
-          <w:szCs w:val="32"/>
-        </w:rPr>
-      </w:pPr>
-      <w:r>
-        <w:rPr>
-          <w:b/>
-          <w:sz w:val="32"/>
-          <w:szCs w:val="32"/>
-        </w:rPr>
-        <w:t xml:space="preserve">Data de entrega: </w:t>
-      </w:r>
-      <w:r>
-        <w:rPr>
-          <w:sz w:val="32"/>
-          <w:szCs w:val="32"/>
-        </w:rPr>
-        <w:t>02/12</w:t>
-      </w:r>
+        <w:rPr>
+          <w:sz w:val="32"/>
+          <w:szCs w:val="32"/>
+        </w:rPr>
+      </w:pPr>
     </w:p>
     <w:p>
       <w:pPr>
@@ -234,14 +216,6 @@
     </w:p>
     <w:p>
       <w:pPr>
-        <w:rPr>
-          <w:sz w:val="32"/>
-          <w:szCs w:val="32"/>
-        </w:rPr>
-      </w:pPr>
-    </w:p>
-    <w:p>
-      <w:pPr>
         <w:jc w:val="both"/>
         <w:rPr>
           <w:sz w:val="32"/>
@@ -260,15 +234,7 @@
           <w:sz w:val="32"/>
           <w:szCs w:val="32"/>
         </w:rPr>
-        <w:t xml:space="preserve">O trabalho deverá ser feito em </w:t>
-      </w:r>
-      <w:r>
-        <w:rPr>
-          <w:b/>
-          <w:sz w:val="32"/>
-          <w:szCs w:val="32"/>
-        </w:rPr>
-        <w:t>grupos de 3 pessoas ou em duplas</w:t>
+        <w:t>O trabalho deverá ser feito utilizando os mesmos grupos do Trabalho 1</w:t>
       </w:r>
       <w:r>
         <w:rPr>
@@ -470,15 +436,7 @@
           <w:sz w:val="32"/>
           <w:szCs w:val="32"/>
         </w:rPr>
-        <w:t xml:space="preserve">Abaixo, são destacados os </w:t>
-      </w:r>
-      <w:r>
-        <w:rPr>
-          <w:sz w:val="32"/>
-          <w:szCs w:val="32"/>
-        </w:rPr>
-        <w:lastRenderedPageBreak/>
-        <w:t>requisitos que a aplicação deverá satisfazer de acordo com o tipo de usuário:</w:t>
+        <w:t>Abaixo, são destacados os requisitos que a aplicação deverá satisfazer de acordo com o tipo de usuário:</w:t>
       </w:r>
     </w:p>
     <w:p>
@@ -1863,7 +1821,6 @@
                 <w:sz w:val="32"/>
                 <w:szCs w:val="32"/>
               </w:rPr>
-              <w:lastRenderedPageBreak/>
               <w:t>10:00</w:t>
             </w:r>
           </w:p>
@@ -2120,6 +2077,7 @@
                 <w:sz w:val="32"/>
                 <w:szCs w:val="32"/>
               </w:rPr>
+              <w:lastRenderedPageBreak/>
               <w:t>11:00</w:t>
             </w:r>
           </w:p>
@@ -4501,7 +4459,6 @@
                 <w:sz w:val="32"/>
                 <w:szCs w:val="32"/>
               </w:rPr>
-              <w:lastRenderedPageBreak/>
               <w:t>3X SEMANA</w:t>
             </w:r>
           </w:p>
@@ -5497,6 +5454,7 @@
           <w:sz w:val="32"/>
           <w:szCs w:val="32"/>
         </w:rPr>
+        <w:lastRenderedPageBreak/>
         <w:t xml:space="preserve">As turmas de natação devem ser de no máximo </w:t>
       </w:r>
       <w:r>
@@ -5877,6 +5835,7 @@
           <w:sz w:val="32"/>
           <w:szCs w:val="32"/>
         </w:rPr>
+        <w:lastRenderedPageBreak/>
         <w:t>Médico</w:t>
       </w:r>
       <w:r>
@@ -6405,7 +6364,6 @@
                 <w:sz w:val="32"/>
                 <w:szCs w:val="32"/>
               </w:rPr>
-              <w:lastRenderedPageBreak/>
               <w:t>Entre 25 e 29,9</w:t>
             </w:r>
           </w:p>
@@ -6454,6 +6412,7 @@
                 <w:sz w:val="32"/>
                 <w:szCs w:val="32"/>
               </w:rPr>
+              <w:lastRenderedPageBreak/>
               <w:t>Entre 30 e 34,9</w:t>
             </w:r>
           </w:p>
@@ -6646,6 +6605,7 @@
         <w:r>
           <w:rPr>
             <w:rStyle w:val="Hyperlink"/>
+            <w:color w:val="000000" w:themeColor="text1"/>
             <w:sz w:val="32"/>
             <w:szCs w:val="32"/>
             <w:u w:val="none"/>
@@ -6660,7 +6620,17 @@
           <w:szCs w:val="32"/>
           <w:u w:val="none"/>
         </w:rPr>
-        <w:t xml:space="preserve"> SIGAA</w:t>
+        <w:t xml:space="preserve"> </w:t>
+      </w:r>
+      <w:r>
+        <w:rPr>
+          <w:rStyle w:val="Hyperlink"/>
+          <w:b/>
+          <w:sz w:val="32"/>
+          <w:szCs w:val="32"/>
+          <w:u w:val="none"/>
+        </w:rPr>
+        <w:t>SIGAA</w:t>
       </w:r>
       <w:r>
         <w:rPr>
@@ -6683,7 +6653,7 @@
           <w:sz w:val="32"/>
           <w:szCs w:val="32"/>
         </w:rPr>
-        <w:t>10</w:t>
+        <w:t>1</w:t>
       </w:r>
       <w:r>
         <w:rPr>
@@ -6691,37 +6661,18 @@
           <w:sz w:val="32"/>
           <w:szCs w:val="32"/>
         </w:rPr>
-        <w:t xml:space="preserve"> minutos, apresentando o programa com alguns dados de teste. O vídeo valerá 10 pontos. Para a gravação do vídeo, o grupo poderá</w:t>
+        <w:t>5</w:t>
+      </w:r>
+      <w:r>
+        <w:rPr>
+          <w:b/>
+          <w:sz w:val="32"/>
+          <w:szCs w:val="32"/>
+        </w:rPr>
+        <w:t xml:space="preserve"> minutos, apresentando o programa com alguns dados de teste. Para a gravação do vídeo, o grupo poderá usar o software gratuito OBS Studio</w:t>
       </w:r>
       <w:bookmarkStart w:id="0" w:name="_GoBack"/>
       <w:bookmarkEnd w:id="0"/>
-      <w:r>
-        <w:rPr>
-          <w:b/>
-          <w:sz w:val="32"/>
-          <w:szCs w:val="32"/>
-        </w:rPr>
-        <w:t xml:space="preserve"> usar o software gratuito OBS Studio (</w:t>
-      </w:r>
-      <w:hyperlink r:id="rId7" w:history="1">
-        <w:r>
-          <w:rPr>
-            <w:rStyle w:val="Hyperlink"/>
-            <w:b/>
-            <w:sz w:val="32"/>
-            <w:szCs w:val="32"/>
-          </w:rPr>
-          <w:t>https://obsproject.com/pt-br/</w:t>
-        </w:r>
-      </w:hyperlink>
-      <w:r>
-        <w:rPr>
-          <w:b/>
-          <w:sz w:val="32"/>
-          <w:szCs w:val="32"/>
-        </w:rPr>
-        <w:t>)</w:t>
-      </w:r>
       <w:r>
         <w:rPr>
           <w:b/>

</xml_diff>

<commit_message>
Novas datas da prova 3 de ES e do Trabalho 2 de Lab. ES
</commit_message>
<xml_diff>
--- a/aulas/lab-programacao/Trabalho3-LabES.docx
+++ b/aulas/lab-programacao/Trabalho3-LabES.docx
@@ -195,8 +195,24 @@
           <w:sz w:val="32"/>
           <w:szCs w:val="32"/>
         </w:rPr>
-        <w:t>13/07</w:t>
-      </w:r>
+        <w:t>1</w:t>
+      </w:r>
+      <w:r>
+        <w:rPr>
+          <w:sz w:val="32"/>
+          <w:szCs w:val="32"/>
+        </w:rPr>
+        <w:t>5</w:t>
+      </w:r>
+      <w:r>
+        <w:rPr>
+          <w:sz w:val="32"/>
+          <w:szCs w:val="32"/>
+        </w:rPr>
+        <w:t>/07</w:t>
+      </w:r>
+      <w:bookmarkStart w:id="0" w:name="_GoBack"/>
+      <w:bookmarkEnd w:id="0"/>
     </w:p>
     <w:p>
       <w:pPr>
@@ -6669,17 +6685,7 @@
           <w:sz w:val="32"/>
           <w:szCs w:val="32"/>
         </w:rPr>
-        <w:t xml:space="preserve"> minutos, apresentando o programa com alguns dados de teste. Para a gravação do vídeo, o grupo poderá usar o software gratuito OBS Studio</w:t>
-      </w:r>
-      <w:bookmarkStart w:id="0" w:name="_GoBack"/>
-      <w:bookmarkEnd w:id="0"/>
-      <w:r>
-        <w:rPr>
-          <w:b/>
-          <w:sz w:val="32"/>
-          <w:szCs w:val="32"/>
-        </w:rPr>
-        <w:t xml:space="preserve">, que grava a tela do computador. </w:t>
+        <w:t xml:space="preserve"> minutos, apresentando o programa com alguns dados de teste. Para a gravação do vídeo, o grupo poderá usar o software gratuito OBS Studio, que grava a tela do computador. </w:t>
       </w:r>
       <w:r>
         <w:rPr>

</xml_diff>